<commit_message>
add moniter query interface
</commit_message>
<xml_diff>
--- a/API操作文档.docx
+++ b/API操作文档.docx
@@ -32,19 +32,7 @@
           <w:rPr>
             <w:rStyle w:val="a3"/>
           </w:rPr>
-          <w:t>ttp://</w:t>
-        </w:r>
-        <w:r>
-          <w:rPr>
-            <w:rStyle w:val="a3"/>
-          </w:rPr>
-          <w:t>192.168.63.104</w:t>
-        </w:r>
-        <w:r>
-          <w:rPr>
-            <w:rStyle w:val="a3"/>
-          </w:rPr>
-          <w:t>:9090</w:t>
+          <w:t>ttp://192.168.63.104:9090</w:t>
         </w:r>
       </w:hyperlink>
     </w:p>
@@ -73,31 +61,7 @@
     </w:p>
     <w:p>
       <w:r>
-        <w:t>{"id":2,"action_id</w:t>
-      </w:r>
-      <w:proofErr w:type="gramStart"/>
-      <w:r>
-        <w:t>" :</w:t>
-      </w:r>
-      <w:proofErr w:type="gramEnd"/>
-      <w:r>
-        <w:t xml:space="preserve"> 1, "</w:t>
-      </w:r>
-      <w:proofErr w:type="spellStart"/>
-      <w:r>
-        <w:t>reward_type</w:t>
-      </w:r>
-      <w:proofErr w:type="spellEnd"/>
-      <w:r>
-        <w:t>": 2,"num_timesteps" : 1000000 ,"</w:t>
-      </w:r>
-      <w:proofErr w:type="spellStart"/>
-      <w:r>
-        <w:t>assert_file</w:t>
-      </w:r>
-      <w:proofErr w:type="spellEnd"/>
-      <w:r>
-        <w:t>" : "keyword.xlsx"}</w:t>
+        <w:t>{"id":2,"action_id" : 1, "reward_type": 2,"num_timesteps" : 1000000 ,"assert_file" : "keyword.xlsx"}</w:t>
       </w:r>
     </w:p>
     <w:p>
@@ -112,7 +76,6 @@
       </w:r>
     </w:p>
     <w:p>
-      <w:proofErr w:type="spellStart"/>
       <w:r>
         <w:rPr>
           <w:rFonts w:hint="eastAsia"/>
@@ -122,7 +85,6 @@
       <w:r>
         <w:t>ction_id</w:t>
       </w:r>
-      <w:proofErr w:type="spellEnd"/>
       <w:r>
         <w:rPr>
           <w:rFonts w:hint="eastAsia"/>
@@ -132,25 +94,7 @@
     </w:p>
     <w:p>
       <w:r>
-        <w:t xml:space="preserve">class </w:t>
-      </w:r>
-      <w:proofErr w:type="spellStart"/>
-      <w:proofErr w:type="gramStart"/>
-      <w:r>
-        <w:t>ActionType</w:t>
-      </w:r>
-      <w:proofErr w:type="spellEnd"/>
-      <w:r>
-        <w:t>(</w:t>
-      </w:r>
-      <w:proofErr w:type="spellStart"/>
-      <w:proofErr w:type="gramEnd"/>
-      <w:r>
-        <w:t>Enum</w:t>
-      </w:r>
-      <w:proofErr w:type="spellEnd"/>
-      <w:r>
-        <w:t>):</w:t>
+        <w:t>class ActionType(Enum):</w:t>
       </w:r>
     </w:p>
     <w:p>
@@ -188,7 +132,6 @@
     </w:p>
     <w:p/>
     <w:p>
-      <w:proofErr w:type="spellStart"/>
       <w:r>
         <w:rPr>
           <w:rFonts w:hint="eastAsia"/>
@@ -198,7 +141,6 @@
       <w:r>
         <w:t>ward_type</w:t>
       </w:r>
-      <w:proofErr w:type="spellEnd"/>
       <w:r>
         <w:rPr>
           <w:rFonts w:hint="eastAsia"/>
@@ -208,25 +150,7 @@
     </w:p>
     <w:p>
       <w:r>
-        <w:t xml:space="preserve">class </w:t>
-      </w:r>
-      <w:proofErr w:type="spellStart"/>
-      <w:proofErr w:type="gramStart"/>
-      <w:r>
-        <w:t>ProcessType</w:t>
-      </w:r>
-      <w:proofErr w:type="spellEnd"/>
-      <w:r>
-        <w:t>(</w:t>
-      </w:r>
-      <w:proofErr w:type="spellStart"/>
-      <w:proofErr w:type="gramEnd"/>
-      <w:r>
-        <w:t>Enum</w:t>
-      </w:r>
-      <w:proofErr w:type="spellEnd"/>
-      <w:r>
-        <w:t>):</w:t>
+        <w:t>class ProcessType(Enum):</w:t>
       </w:r>
     </w:p>
     <w:p>
@@ -305,11 +229,9 @@
     <w:p/>
     <w:p/>
     <w:p>
-      <w:proofErr w:type="spellStart"/>
       <w:r>
         <w:t>num_timesteps</w:t>
       </w:r>
-      <w:proofErr w:type="spellEnd"/>
       <w:r>
         <w:rPr>
           <w:rFonts w:hint="eastAsia"/>
@@ -319,11 +241,9 @@
     </w:p>
     <w:p/>
     <w:p>
-      <w:proofErr w:type="spellStart"/>
       <w:r>
         <w:t>assert_file</w:t>
       </w:r>
-      <w:proofErr w:type="spellEnd"/>
       <w:r>
         <w:rPr>
           <w:rFonts w:hint="eastAsia"/>
@@ -353,28 +273,12 @@
     </w:p>
     <w:p>
       <w:r>
-        <w:t xml:space="preserve">    "</w:t>
-      </w:r>
-      <w:proofErr w:type="spellStart"/>
-      <w:r>
-        <w:t>num_timesteps</w:t>
-      </w:r>
-      <w:proofErr w:type="spellEnd"/>
-      <w:r>
-        <w:t>": 1000000,</w:t>
-      </w:r>
-    </w:p>
-    <w:p>
-      <w:r>
-        <w:t xml:space="preserve">    "</w:t>
-      </w:r>
-      <w:proofErr w:type="spellStart"/>
-      <w:r>
-        <w:t>logdir</w:t>
-      </w:r>
-      <w:proofErr w:type="spellEnd"/>
-      <w:r>
-        <w:t>": "sintolrtos_1559035768.833791",</w:t>
+        <w:t xml:space="preserve">    "num_timesteps": 1000000,</w:t>
+      </w:r>
+    </w:p>
+    <w:p>
+      <w:r>
+        <w:t xml:space="preserve">    "logdir": "sintolrtos_1559035768.833791",</w:t>
       </w:r>
     </w:p>
     <w:p>
@@ -384,152 +288,270 @@
     </w:p>
     <w:p>
       <w:r>
-        <w:t xml:space="preserve">    "</w:t>
-      </w:r>
-      <w:proofErr w:type="spellStart"/>
-      <w:r>
-        <w:t>reward_type</w:t>
-      </w:r>
-      <w:proofErr w:type="spellEnd"/>
-      <w:r>
-        <w:t>": 2,</w:t>
-      </w:r>
-    </w:p>
-    <w:p>
-      <w:r>
-        <w:t xml:space="preserve">    "</w:t>
-      </w:r>
-      <w:proofErr w:type="spellStart"/>
+        <w:t xml:space="preserve">    "reward_type": 2,</w:t>
+      </w:r>
+    </w:p>
+    <w:p>
+      <w:r>
+        <w:t xml:space="preserve">    "retcode": 0,</w:t>
+      </w:r>
+    </w:p>
+    <w:p>
+      <w:r>
+        <w:t xml:space="preserve">    "retinfo": null,</w:t>
+      </w:r>
+    </w:p>
+    <w:p>
+      <w:r>
+        <w:t xml:space="preserve">    "actiontime": "2019-05-28 17:29:28",</w:t>
+      </w:r>
+    </w:p>
+    <w:p>
+      <w:r>
+        <w:t xml:space="preserve">    "action_id": 1,</w:t>
+      </w:r>
+    </w:p>
+    <w:p>
+      <w:r>
+        <w:t xml:space="preserve">    "process_id": 0</w:t>
+      </w:r>
+    </w:p>
+    <w:p>
+      <w:r>
+        <w:t>}</w:t>
+      </w:r>
+    </w:p>
+    <w:p>
       <w:r>
         <w:t>retcode</w:t>
       </w:r>
-      <w:proofErr w:type="spellEnd"/>
-      <w:r>
-        <w:t>": 0,</w:t>
-      </w:r>
-    </w:p>
-    <w:p>
-      <w:r>
-        <w:t xml:space="preserve">    "</w:t>
-      </w:r>
-      <w:proofErr w:type="spellStart"/>
+      <w:r>
+        <w:rPr>
+          <w:rFonts w:hint="eastAsia"/>
+        </w:rPr>
+        <w:t>是返回码：0表示成功 1表示失败</w:t>
+      </w:r>
+    </w:p>
+    <w:p>
+      <w:r>
+        <w:t>actiontime</w:t>
+      </w:r>
+      <w:r>
+        <w:rPr>
+          <w:rFonts w:hint="eastAsia"/>
+        </w:rPr>
+        <w:t>：操作时间</w:t>
+      </w:r>
+    </w:p>
+    <w:p>
+      <w:r>
+        <w:t>process_id</w:t>
+      </w:r>
+      <w:r>
+        <w:rPr>
+          <w:rFonts w:hint="eastAsia"/>
+        </w:rPr>
+        <w:t>：获得操作的进程id号</w:t>
+      </w:r>
+    </w:p>
+    <w:p>
       <w:r>
         <w:t>retinfo</w:t>
       </w:r>
-      <w:proofErr w:type="spellEnd"/>
-      <w:r>
-        <w:t>": null,</w:t>
-      </w:r>
-    </w:p>
-    <w:p>
-      <w:r>
-        <w:t xml:space="preserve">    "</w:t>
-      </w:r>
-      <w:proofErr w:type="spellStart"/>
-      <w:r>
-        <w:t>actiontime</w:t>
-      </w:r>
-      <w:proofErr w:type="spellEnd"/>
-      <w:r>
-        <w:t>": "2019-05-28 17:29:28",</w:t>
-      </w:r>
-    </w:p>
-    <w:p>
-      <w:r>
-        <w:t xml:space="preserve">    "</w:t>
-      </w:r>
-      <w:proofErr w:type="spellStart"/>
-      <w:r>
-        <w:t>action_id</w:t>
-      </w:r>
-      <w:proofErr w:type="spellEnd"/>
-      <w:r>
-        <w:t>": 1,</w:t>
-      </w:r>
-    </w:p>
-    <w:p>
-      <w:r>
-        <w:t xml:space="preserve">    "</w:t>
-      </w:r>
-      <w:proofErr w:type="spellStart"/>
-      <w:r>
-        <w:t>process_id</w:t>
-      </w:r>
-      <w:proofErr w:type="spellEnd"/>
-      <w:r>
-        <w:t>": 0</w:t>
-      </w:r>
-    </w:p>
-    <w:p>
-      <w:r>
+      <w:r>
+        <w:rPr>
+          <w:rFonts w:hint="eastAsia"/>
+        </w:rPr>
+        <w:t>：表示其他一些返回数据</w:t>
+      </w:r>
+    </w:p>
+    <w:p/>
+    <w:p/>
+    <w:p/>
+    <w:p>
+      <w:r>
+        <w:rPr>
+          <w:rFonts w:hint="eastAsia"/>
+        </w:rPr>
+        <w:t>查询发送：</w:t>
+      </w:r>
+    </w:p>
+    <w:p>
+      <w:r>
+        <w:t>{"id":2,"action_id" : 2,"process_id" : 3, "reward_type": 2,"num_timesteps" : 1000000 ,"assert_file" : "keyword.xlsx"}</w:t>
+      </w:r>
+    </w:p>
+    <w:p/>
+    <w:p/>
+    <w:p>
+      <w:r>
+        <w:rPr>
+          <w:rFonts w:hint="eastAsia"/>
+        </w:rPr>
+        <w:t>查询结果：</w:t>
+      </w:r>
+    </w:p>
+    <w:p>
+      <w:r>
+        <w:t>{</w:t>
+      </w:r>
+    </w:p>
+    <w:p>
+      <w:r>
+        <w:t xml:space="preserve">    "retinfo": {</w:t>
+      </w:r>
+    </w:p>
+    <w:p>
+      <w:r>
+        <w:t xml:space="preserve">        "key_words_list": [</w:t>
+      </w:r>
+    </w:p>
+    <w:p>
+      <w:r>
+        <w:t xml:space="preserve">            "current rank words:",</w:t>
+      </w:r>
+    </w:p>
+    <w:p>
+      <w:r>
+        <w:t xml:space="preserve">            "['胶原蛋白液态饮 正品', '颜如玉', '颜如玉旗舰店官网正品', 'lumi', '抗糖饮', '胶原蛋白液态饮', '胶原蛋白口服液', 'mos美白片', '胶原蛋白液汤臣倍健', '日加利瘦白饮', '抗糖', '鱼胶原肽蛋白肽粉', 'acmetea', 'vida 胶原', '花喜抗糖胶原蛋白露', '胶原蛋白饮品', '胶颜蛋白胶正品', '胶颜蛋白胶正品', '健尔肽', '胶原蛋白 正品']",</w:t>
+      </w:r>
+    </w:p>
+    <w:p>
+      <w:r>
+        <w:t xml:space="preserve">            "['胶原蛋白液态饮 正品', '颜如玉', '颜如玉旗舰店官网正品', 'lumi', '颜如玉胶原蛋白液', '抗糖饮', 'mos美白片', '姿美堂旗舰店官网正品', 'mova抗糖', '日加利瘦白饮', '胶原蛋白肽片', '胶原蛋白饮', '胶原蛋白饮', '尚佰益燕窝胶原', '尚赫胶原蛋白液', '蛋白质粉女 胶原', '胶原蛋白饮品', '蒙太奇', '申源口服液', '妆度胶原蛋白']",</w:t>
+      </w:r>
+    </w:p>
+    <w:p>
+      <w:r>
+        <w:t xml:space="preserve">            "['胶原蛋白液态饮 正品', '颜如玉旗舰店官网正品', 'lumi', '抗糖饮', '胶原蛋白口服液', '胶原肽蛋白片', '胶原蛋白液汤臣倍健', '姿美堂旗舰店官网正品', 'mova抗糖', '胶原蛋白饮', '蒙太奇胶原肽', '鱼胶原肽蛋白肽粉', '希芸胶原蛋白水解粉', '刻美胶原蛋白液', '钛白片', '燕窝胶原肽饮品', '胶原蛋白水解粉 正品进口', '胶原蛋白液粉', '胶原蛋白饮品', 'vida glow']",</w:t>
+      </w:r>
+    </w:p>
+    <w:p>
+      <w:r>
+        <w:t xml:space="preserve">            "['胶原蛋白液态饮 正品', '颜如玉旗舰店官网正品', 'lumi', '颜如玉胶原蛋白液', '抗糖饮', '胶原肽蛋白片', 'mos美白片', '美白片', '姿美堂旗舰店官网正品', '日加利瘦白饮', '</w:t>
+      </w:r>
+      <w:r>
+        <w:lastRenderedPageBreak/>
+        <w:t>胶原蛋白饮', 'mostly tiny', '希芸胶原蛋白水解粉', 'acmetea', '胶原蛋白肽粉', '燕窝胶原蛋白', '钛白片', 'vida 胶原', '花喜抗糖胶原蛋白露', 'mmv 澳洲 蛋白肽']",</w:t>
+      </w:r>
+    </w:p>
+    <w:p>
+      <w:r>
+        <w:t xml:space="preserve">            "['胶原蛋白液态饮 正品', '颜如玉', '抗糖饮', 'mos美白片', '胶原蛋白水解粉 汤臣倍健', '美白片', '胶原蛋白液汤臣倍健', '日加利瘦白饮', '胶原蛋白饮', '蒙太奇胶原肽', '尚赫胶原蛋白液', '蛋白质粉女 胶原', '胶原蛋白水解粉 正品进口', 'vida 胶原', '花喜抗糖胶原蛋白露', '申源口服液', '颜如玉正品', '胶原蛋白液态饮 正品 女性', 'vida glow', '胶原肽蛋白肽伊的家']",</w:t>
+      </w:r>
+    </w:p>
+    <w:p>
+      <w:r>
+        <w:t xml:space="preserve">            "['胶原蛋白液态饮 正品', '颜如玉', '口服液', 'mos美白片', '胶原蛋白水解粉 汤臣倍健', '美白片', 'mova抗糖', 'tst胶原蛋白液', '抗糖', 'acmetea', '胶原蛋白肽粉', 'vida 胶原', '胶原蛋白液态饮正品 果饮', '花喜抗糖胶原蛋白露', '蒙太奇', '健尔肽', 'mmv 澳洲 蛋白肽', '卡维达健康瘦', '胶原蛋白 正品', '太爱肽胶原蛋肽']",</w:t>
+      </w:r>
+    </w:p>
+    <w:p>
+      <w:r>
+        <w:t xml:space="preserve">            "['胶原蛋白液态饮 正品', '颜如玉', 'lumi', '花喜抗糖', '胶原蛋白水解粉 汤臣倍健', '姿美堂旗舰店官网正品', 'tst胶原蛋白液', '尚佰益燕窝胶原', 'mostly tiny', '蛋白质粉女 胶原', '钛白片', 'vida 胶原', '胶原蛋白饮品', '蒙太奇', '胶颜蛋白胶正品', 'mmv 澳洲 蛋白肽', '胶原蛋白液态饮 正品 女性', 'vida glow', 'me胶原肽粉', '太爱肽胶原蛋肽']",</w:t>
+      </w:r>
+    </w:p>
+    <w:p>
+      <w:r>
+        <w:t xml:space="preserve">            "['胶原蛋白液态饮 正品', '颜如玉', 'lumi', '胶原蛋白液态饮', '胶原肽蛋白片', 'mos美白片', '花喜抗糖', '胶原蛋白水解粉 汤臣倍健', '美白片', '胶原蛋白液汤臣倍健', '胶原蛋白饮', '尚佰益燕窝胶原', '鱼胶原肽蛋白肽粉', '燕窝胶原蛋白', '胶原蛋白液态饮正品 果饮', '蒙太奇', '卡维达健康瘦', 'vida glow', '太爱肽胶原蛋肽', '台湾美白饮']",</w:t>
+      </w:r>
+    </w:p>
+    <w:p>
+      <w:r>
+        <w:t xml:space="preserve">            "['胶原蛋白液态饮 正品', '颜如玉', 'lumi', '抗糖饮', '胶原蛋白液态饮', '胶原蛋白液汤臣倍健', '姿美堂旗舰店官网正品', 'mova抗糖', '鱼胶原肽蛋白肽粉', '尚赫胶原蛋白液', 'acmetea', 'vida 胶原', '花喜抗糖胶原蛋白露', '蒙太奇', '胶颜蛋白胶正品', 'lumi胶原蛋白', '卡维达健康瘦', '胶原蛋白液态饮 正品 女性', 'vida glow', '胶原肽蛋白肽伊的家']",</w:t>
+      </w:r>
+    </w:p>
+    <w:p>
+      <w:r>
+        <w:t xml:space="preserve">            "['胶原蛋白液态饮 正品', '颜如玉', 'lumi', '胶原蛋白口服液', 'mos美白片', '花喜抗糖', '胶原蛋白水解粉 汤臣倍健', 'tst胶原蛋白液', '日加利瘦白饮', '胶原蛋白饮', '鱼胶原肽蛋白肽粉', '尚赫胶原蛋白液', 'acmetea', '胶原蛋白肽粉', '燕窝胶原肽饮品', '胶原蛋白液态饮正品 果饮', '胶原蛋白饮品', '健尔肽', 'lumi胶原蛋白', '胶原肽蛋白肽伊的家']",</w:t>
+      </w:r>
+    </w:p>
+    <w:p>
+      <w:r>
+        <w:t xml:space="preserve">            "current rank value:",</w:t>
+      </w:r>
+    </w:p>
+    <w:p>
+      <w:r>
+        <w:t xml:space="preserve">            "[30.863093562927663, 30.06386891267717, 29.903118510047822, 29.205909167242314, 26.7970642417452, 26.726339104995187, 25.68525134056526, 25.342236680379987, 24.859571350884334, 24.308806868463204]"</w:t>
+      </w:r>
+    </w:p>
+    <w:p>
+      <w:r>
+        <w:t xml:space="preserve">        ],</w:t>
+      </w:r>
+    </w:p>
+    <w:p>
+      <w:r>
+        <w:t xml:space="preserve">        "isstarted": true,</w:t>
+      </w:r>
+    </w:p>
+    <w:p>
+      <w:r>
+        <w:t xml:space="preserve">        "os_id": 0,</w:t>
+      </w:r>
+    </w:p>
+    <w:p>
+      <w:r>
+        <w:t xml:space="preserve">        "iscompleted": false,</w:t>
+      </w:r>
+    </w:p>
+    <w:p>
+      <w:r>
+        <w:t xml:space="preserve">        "run_process": "0.0009425"</w:t>
+      </w:r>
+    </w:p>
+    <w:p>
+      <w:r>
+        <w:t xml:space="preserve">    },</w:t>
+      </w:r>
+    </w:p>
+    <w:p>
+      <w:r>
+        <w:t xml:space="preserve">    "process_id": 3,</w:t>
+      </w:r>
+    </w:p>
+    <w:p>
+      <w:r>
+        <w:t xml:space="preserve">    "id": 2,</w:t>
+      </w:r>
+    </w:p>
+    <w:p>
+      <w:r>
+        <w:t xml:space="preserve">    "action_id": 2,</w:t>
+      </w:r>
+    </w:p>
+    <w:p>
+      <w:r>
+        <w:t xml:space="preserve">    "retcode": 0,</w:t>
+      </w:r>
+    </w:p>
+    <w:p>
+      <w:r>
+        <w:t xml:space="preserve">    "actiontime": "2019-05-28 21:19:06",</w:t>
+      </w:r>
+    </w:p>
+    <w:p>
+      <w:r>
+        <w:t xml:space="preserve">    "reward_type": 2,</w:t>
+      </w:r>
+    </w:p>
+    <w:p>
+      <w:r>
+        <w:t xml:space="preserve">    "num_timesteps": 1000000</w:t>
+      </w:r>
+    </w:p>
+    <w:p>
+      <w:pPr>
+        <w:rPr>
+          <w:rFonts w:hint="eastAsia"/>
+        </w:rPr>
+      </w:pPr>
+      <w:r>
+        <w:lastRenderedPageBreak/>
         <w:t>}</w:t>
-      </w:r>
-    </w:p>
-    <w:p>
-      <w:proofErr w:type="spellStart"/>
-      <w:r>
-        <w:t>retcode</w:t>
-      </w:r>
-      <w:proofErr w:type="spellEnd"/>
-      <w:r>
-        <w:rPr>
-          <w:rFonts w:hint="eastAsia"/>
-        </w:rPr>
-        <w:t>是返回码：0表示成功 1表示失败</w:t>
-      </w:r>
-    </w:p>
-    <w:p>
-      <w:proofErr w:type="spellStart"/>
-      <w:r>
-        <w:t>actiontime</w:t>
-      </w:r>
-      <w:proofErr w:type="spellEnd"/>
-      <w:r>
-        <w:rPr>
-          <w:rFonts w:hint="eastAsia"/>
-        </w:rPr>
-        <w:t>：操作时间</w:t>
-      </w:r>
-    </w:p>
-    <w:p>
-      <w:proofErr w:type="spellStart"/>
-      <w:r>
-        <w:t>process_id</w:t>
-      </w:r>
-      <w:proofErr w:type="spellEnd"/>
-      <w:r>
-        <w:rPr>
-          <w:rFonts w:hint="eastAsia"/>
-        </w:rPr>
-        <w:t>：获得操作的进程id号</w:t>
-      </w:r>
-    </w:p>
-    <w:p>
-      <w:pPr>
-        <w:rPr>
-          <w:rFonts w:hint="eastAsia"/>
-        </w:rPr>
-      </w:pPr>
-      <w:proofErr w:type="spellStart"/>
-      <w:r>
-        <w:t>retinfo</w:t>
-      </w:r>
-      <w:proofErr w:type="spellEnd"/>
-      <w:r>
-        <w:rPr>
-          <w:rFonts w:hint="eastAsia"/>
-        </w:rPr>
-        <w:t>：表示其他一些返回数据</w:t>
       </w:r>
       <w:bookmarkStart w:id="0" w:name="_GoBack"/>
       <w:bookmarkEnd w:id="0"/>
-    </w:p>
-    <w:p>
-      <w:pPr>
-        <w:rPr>
-          <w:rFonts w:hint="eastAsia"/>
-        </w:rPr>
-      </w:pPr>
     </w:p>
     <w:sectPr>
       <w:pgSz w:w="11906" w:h="16838"/>
@@ -661,6 +683,7 @@
     <w:lsdException w:name="HTML Sample" w:semiHidden="1" w:unhideWhenUsed="1"/>
     <w:lsdException w:name="HTML Typewriter" w:semiHidden="1" w:unhideWhenUsed="1"/>
     <w:lsdException w:name="HTML Variable" w:semiHidden="1" w:unhideWhenUsed="1"/>
+    <w:lsdException w:name="Normal Table" w:semiHidden="1" w:unhideWhenUsed="1"/>
     <w:lsdException w:name="annotation subject" w:semiHidden="1" w:unhideWhenUsed="1"/>
     <w:lsdException w:name="No List" w:semiHidden="1" w:unhideWhenUsed="1"/>
     <w:lsdException w:name="Outline List 1" w:semiHidden="1" w:unhideWhenUsed="1"/>
@@ -707,8 +730,10 @@
     <w:lsdException w:name="Table Subtle 2" w:semiHidden="1" w:unhideWhenUsed="1"/>
     <w:lsdException w:name="Table Web 1" w:semiHidden="1" w:unhideWhenUsed="1"/>
     <w:lsdException w:name="Table Web 2" w:semiHidden="1" w:unhideWhenUsed="1"/>
+    <w:lsdException w:name="Table Web 3" w:semiHidden="1" w:unhideWhenUsed="1"/>
     <w:lsdException w:name="Balloon Text" w:semiHidden="1" w:unhideWhenUsed="1"/>
     <w:lsdException w:name="Table Grid" w:uiPriority="39"/>
+    <w:lsdException w:name="Table Theme" w:semiHidden="1" w:unhideWhenUsed="1"/>
     <w:lsdException w:name="Placeholder Text" w:semiHidden="1"/>
     <w:lsdException w:name="No Spacing" w:uiPriority="1" w:qFormat="1"/>
     <w:lsdException w:name="Light Shading" w:uiPriority="60"/>

</xml_diff>